<commit_message>
Added Arduino sketch to video servo deployment. Continuing work on write-up.
</commit_message>
<xml_diff>
--- a/Documents/Write-up/Write-up.docx
+++ b/Documents/Write-up/Write-up.docx
@@ -1276,15 +1276,9 @@
           <w:p>
             <w:pPr>
               <w:jc w:val="center"/>
-              <w:rPr>
-                <w:b/>
-              </w:rPr>
             </w:pPr>
             <w:r>
-              <w:rPr>
-                <w:b/>
-              </w:rPr>
-              <w:t>NEED TO FIND</w:t>
+              <w:t>1280 x 720</w:t>
             </w:r>
           </w:p>
         </w:tc>
@@ -1325,10 +1319,7 @@
               <w:jc w:val="center"/>
             </w:pPr>
             <w:r>
-              <w:rPr>
-                <w:b/>
-              </w:rPr>
-              <w:t>NEED TO FIND</w:t>
+              <w:t>1920 x 1080</w:t>
             </w:r>
           </w:p>
         </w:tc>
@@ -1374,16 +1365,262 @@
               <w:jc w:val="center"/>
             </w:pPr>
             <w:r>
-              <w:rPr>
-                <w:b/>
-              </w:rPr>
-              <w:t>NEED TO FIND</w:t>
+              <w:t>3280 x 2464</w:t>
             </w:r>
           </w:p>
         </w:tc>
       </w:tr>
     </w:tbl>
     <w:p/>
+    <w:p>
+      <w:r>
+        <w:t xml:space="preserve">At regular intervals during the flight, each camera captures media in </w:t>
+      </w:r>
+      <w:proofErr w:type="gramStart"/>
+      <w:r>
+        <w:t>sequence,</w:t>
+      </w:r>
+      <w:proofErr w:type="gramEnd"/>
+      <w:r>
+        <w:t xml:space="preserve"> with no two cameras capturing simultaneously to prevent excess current draw from the </w:t>
+      </w:r>
+      <w:proofErr w:type="spellStart"/>
+      <w:r>
+        <w:t>RPi</w:t>
+      </w:r>
+      <w:proofErr w:type="spellEnd"/>
+      <w:r>
+        <w:t xml:space="preserve"> USB ports, which would cause a reboot. The capture parameters for each device are dependent on the phase of flight, so the most important shots will be captured at any given time. Flight phases are triggered by the </w:t>
+      </w:r>
+      <w:proofErr w:type="spellStart"/>
+      <w:r>
+        <w:t>Arduino</w:t>
+      </w:r>
+      <w:proofErr w:type="spellEnd"/>
+      <w:r>
+        <w:t xml:space="preserve"> Mega based on altitude and/or pressure depending on the phase. The Mega then sends a signal to the </w:t>
+      </w:r>
+      <w:proofErr w:type="spellStart"/>
+      <w:r>
+        <w:t>RPi</w:t>
+      </w:r>
+      <w:proofErr w:type="spellEnd"/>
+      <w:r>
+        <w:t xml:space="preserve"> via serial over a USB connection. Flight phases and camera functions are listed below, and the functions described are repeated at interval until the next phase is achieved:</w:t>
+      </w:r>
+    </w:p>
+    <w:p>
+      <w:pPr>
+        <w:pStyle w:val="ListParagraph"/>
+        <w:numPr>
+          <w:ilvl w:val="0"/>
+          <w:numId w:val="4"/>
+        </w:numPr>
+      </w:pPr>
+      <w:r>
+        <w:rPr>
+          <w:b/>
+        </w:rPr>
+        <w:t>Takeoff capture</w:t>
+      </w:r>
+      <w:r>
+        <w:rPr>
+          <w:b/>
+        </w:rPr>
+        <w:t xml:space="preserve"> (0 – 5,000ft):</w:t>
+      </w:r>
+      <w:r>
+        <w:t xml:space="preserve"> Up-facing photos, Out-facing photos, Down-facing video</w:t>
+      </w:r>
+    </w:p>
+    <w:p>
+      <w:pPr>
+        <w:pStyle w:val="ListParagraph"/>
+        <w:numPr>
+          <w:ilvl w:val="0"/>
+          <w:numId w:val="4"/>
+        </w:numPr>
+      </w:pPr>
+      <w:r>
+        <w:rPr>
+          <w:b/>
+        </w:rPr>
+        <w:t>Ascent phase (5000 – 80,000ft):</w:t>
+      </w:r>
+      <w:r>
+        <w:t xml:space="preserve"> Up-facing photos, Out-facing photos, Down-facing photos</w:t>
+      </w:r>
+    </w:p>
+    <w:p>
+      <w:pPr>
+        <w:pStyle w:val="ListParagraph"/>
+        <w:numPr>
+          <w:ilvl w:val="0"/>
+          <w:numId w:val="4"/>
+        </w:numPr>
+      </w:pPr>
+      <w:r>
+        <w:rPr>
+          <w:b/>
+        </w:rPr>
+        <w:t>Peak capture (80,000ft –</w:t>
+      </w:r>
+      <w:r>
+        <w:t xml:space="preserve"> </w:t>
+      </w:r>
+      <w:r>
+        <w:rPr>
+          <w:b/>
+        </w:rPr>
+        <w:t>Balloon break/Descent):</w:t>
+      </w:r>
+      <w:r>
+        <w:t xml:space="preserve"> Up-facing video, Out-facing photos, Down-facing photos</w:t>
+      </w:r>
+    </w:p>
+    <w:p>
+      <w:pPr>
+        <w:pStyle w:val="ListParagraph"/>
+        <w:numPr>
+          <w:ilvl w:val="0"/>
+          <w:numId w:val="4"/>
+        </w:numPr>
+      </w:pPr>
+      <w:r>
+        <w:rPr>
+          <w:b/>
+        </w:rPr>
+        <w:t>Descent phase (Balloon break/Descent –</w:t>
+      </w:r>
+      <w:r>
+        <w:t xml:space="preserve"> </w:t>
+      </w:r>
+      <w:r>
+        <w:rPr>
+          <w:b/>
+        </w:rPr>
+        <w:t>5,000ft):</w:t>
+      </w:r>
+      <w:r>
+        <w:t xml:space="preserve"> Up-facing photos, Out-facing photos, Down-facing photos</w:t>
+      </w:r>
+    </w:p>
+    <w:p>
+      <w:pPr>
+        <w:pStyle w:val="ListParagraph"/>
+        <w:numPr>
+          <w:ilvl w:val="0"/>
+          <w:numId w:val="4"/>
+        </w:numPr>
+      </w:pPr>
+      <w:r>
+        <w:rPr>
+          <w:b/>
+        </w:rPr>
+        <w:t>Landing capture (5,000ft –</w:t>
+      </w:r>
+      <w:r>
+        <w:t xml:space="preserve"> </w:t>
+      </w:r>
+      <w:r>
+        <w:rPr>
+          <w:b/>
+        </w:rPr>
+        <w:t>Landing):</w:t>
+      </w:r>
+      <w:r>
+        <w:t xml:space="preserve"> Up-facing video (Short), Out-facing photos, Down-facing video (Long)</w:t>
+      </w:r>
+    </w:p>
+    <w:p>
+      <w:pPr>
+        <w:pStyle w:val="ListParagraph"/>
+        <w:numPr>
+          <w:ilvl w:val="0"/>
+          <w:numId w:val="4"/>
+        </w:numPr>
+      </w:pPr>
+      <w:r>
+        <w:rPr>
+          <w:b/>
+        </w:rPr>
+        <w:t>Landing phase (Until power-off):</w:t>
+      </w:r>
+      <w:r>
+        <w:t xml:space="preserve"> Up-facing photos, Out-facing photos, Down-facing photos</w:t>
+      </w:r>
+    </w:p>
+    <w:p>
+      <w:r>
+        <w:t xml:space="preserve">I’ll go into more detail later when I write some posts on all of the code, but in brief, all of the camera functions are coordinated by a Python </w:t>
+      </w:r>
+      <w:proofErr w:type="gramStart"/>
+      <w:r>
+        <w:t>script which</w:t>
+      </w:r>
+      <w:proofErr w:type="gramEnd"/>
+      <w:r>
+        <w:t xml:space="preserve"> calls shell scripts to initiate media capture. This Python script is initiated via </w:t>
+      </w:r>
+      <w:proofErr w:type="spellStart"/>
+      <w:r>
+        <w:t>crontab</w:t>
+      </w:r>
+      <w:proofErr w:type="spellEnd"/>
+      <w:r>
+        <w:t xml:space="preserve"> on each boot, and the current flight phase is written to a text file each time a new phase is triggered. In this way, I was able to protect against </w:t>
+      </w:r>
+      <w:proofErr w:type="spellStart"/>
+      <w:r>
+        <w:t>desynchronization</w:t>
+      </w:r>
+      <w:proofErr w:type="spellEnd"/>
+      <w:r>
+        <w:t xml:space="preserve"> of the </w:t>
+      </w:r>
+      <w:proofErr w:type="spellStart"/>
+      <w:r>
+        <w:t>Arduino</w:t>
+      </w:r>
+      <w:proofErr w:type="spellEnd"/>
+      <w:r>
+        <w:t xml:space="preserve"> Mega and </w:t>
+      </w:r>
+      <w:proofErr w:type="spellStart"/>
+      <w:r>
+        <w:t>RPi</w:t>
+      </w:r>
+      <w:proofErr w:type="spellEnd"/>
+      <w:r>
+        <w:t xml:space="preserve"> during various phases of the flight in case the </w:t>
+      </w:r>
+      <w:proofErr w:type="spellStart"/>
+      <w:r>
+        <w:t>RPi</w:t>
+      </w:r>
+      <w:proofErr w:type="spellEnd"/>
+      <w:r>
+        <w:t xml:space="preserve"> was forced to reboot for whatever reason.</w:t>
+      </w:r>
+    </w:p>
+    <w:p>
+      <w:pPr>
+        <w:rPr>
+          <w:b/>
+        </w:rPr>
+      </w:pPr>
+      <w:r>
+        <w:t xml:space="preserve">The last thing worth mentioning, which you’ll run into later when I explain the function of the Uno, is that I also implemented a hardware watchdog on the </w:t>
+      </w:r>
+      <w:proofErr w:type="spellStart"/>
+      <w:r>
+        <w:t>RPi</w:t>
+      </w:r>
+      <w:proofErr w:type="spellEnd"/>
+      <w:r>
+        <w:t>, just in case some event causes the device to freeze – a condition that wouldn’t be recognized and corrected by any other method (to my knowledge).</w:t>
+      </w:r>
+    </w:p>
     <w:p>
       <w:pPr>
         <w:rPr>
@@ -1845,7 +2082,13 @@
       </w:r>
       <w:proofErr w:type="spellEnd"/>
       <w:r>
-        <w:t xml:space="preserve"> siren. Output from the regulator boards is fed directly to components or to the relay junction installed below them.</w:t>
+        <w:t xml:space="preserve"> siren. Output from the regulator boards is fed directly to components or to the relay junction installed</w:t>
+      </w:r>
+      <w:r>
+        <w:t xml:space="preserve"> just underneath</w:t>
+      </w:r>
+      <w:r>
+        <w:t>.</w:t>
       </w:r>
     </w:p>
     <w:p>
@@ -2020,6 +2263,92 @@
 <file path=word/numbering.xml><?xml version="1.0" encoding="utf-8"?>
 <w:numbering xmlns:mo="http://schemas.microsoft.com/office/mac/office/2008/main" xmlns:ve="http://schemas.openxmlformats.org/markup-compatibility/2006" xmlns:mv="urn:schemas-microsoft-com:mac:vml" xmlns:o="urn:schemas-microsoft-com:office:office" xmlns:r="http://schemas.openxmlformats.org/officeDocument/2006/relationships" xmlns:m="http://schemas.openxmlformats.org/officeDocument/2006/math" xmlns:v="urn:schemas-microsoft-com:vml" xmlns:wp="http://schemas.openxmlformats.org/drawingml/2006/wordprocessingDrawing" xmlns:w10="urn:schemas-microsoft-com:office:word" xmlns:w="http://schemas.openxmlformats.org/wordprocessingml/2006/main" xmlns:wne="http://schemas.microsoft.com/office/word/2006/wordml">
   <w:abstractNum w:abstractNumId="0">
+    <w:nsid w:val="14CD25D7"/>
+    <w:multiLevelType w:val="hybridMultilevel"/>
+    <w:tmpl w:val="C6121F92"/>
+    <w:lvl w:ilvl="0" w:tplc="04090011">
+      <w:start w:val="1"/>
+      <w:numFmt w:val="decimal"/>
+      <w:lvlText w:val="%1)"/>
+      <w:lvlJc w:val="left"/>
+      <w:pPr>
+        <w:ind w:left="720" w:hanging="360"/>
+      </w:pPr>
+    </w:lvl>
+    <w:lvl w:ilvl="1" w:tplc="04090019" w:tentative="1">
+      <w:start w:val="1"/>
+      <w:numFmt w:val="lowerLetter"/>
+      <w:lvlText w:val="%2."/>
+      <w:lvlJc w:val="left"/>
+      <w:pPr>
+        <w:ind w:left="1440" w:hanging="360"/>
+      </w:pPr>
+    </w:lvl>
+    <w:lvl w:ilvl="2" w:tplc="0409001B" w:tentative="1">
+      <w:start w:val="1"/>
+      <w:numFmt w:val="lowerRoman"/>
+      <w:lvlText w:val="%3."/>
+      <w:lvlJc w:val="right"/>
+      <w:pPr>
+        <w:ind w:left="2160" w:hanging="180"/>
+      </w:pPr>
+    </w:lvl>
+    <w:lvl w:ilvl="3" w:tplc="0409000F" w:tentative="1">
+      <w:start w:val="1"/>
+      <w:numFmt w:val="decimal"/>
+      <w:lvlText w:val="%4."/>
+      <w:lvlJc w:val="left"/>
+      <w:pPr>
+        <w:ind w:left="2880" w:hanging="360"/>
+      </w:pPr>
+    </w:lvl>
+    <w:lvl w:ilvl="4" w:tplc="04090019" w:tentative="1">
+      <w:start w:val="1"/>
+      <w:numFmt w:val="lowerLetter"/>
+      <w:lvlText w:val="%5."/>
+      <w:lvlJc w:val="left"/>
+      <w:pPr>
+        <w:ind w:left="3600" w:hanging="360"/>
+      </w:pPr>
+    </w:lvl>
+    <w:lvl w:ilvl="5" w:tplc="0409001B" w:tentative="1">
+      <w:start w:val="1"/>
+      <w:numFmt w:val="lowerRoman"/>
+      <w:lvlText w:val="%6."/>
+      <w:lvlJc w:val="right"/>
+      <w:pPr>
+        <w:ind w:left="4320" w:hanging="180"/>
+      </w:pPr>
+    </w:lvl>
+    <w:lvl w:ilvl="6" w:tplc="0409000F" w:tentative="1">
+      <w:start w:val="1"/>
+      <w:numFmt w:val="decimal"/>
+      <w:lvlText w:val="%7."/>
+      <w:lvlJc w:val="left"/>
+      <w:pPr>
+        <w:ind w:left="5040" w:hanging="360"/>
+      </w:pPr>
+    </w:lvl>
+    <w:lvl w:ilvl="7" w:tplc="04090019" w:tentative="1">
+      <w:start w:val="1"/>
+      <w:numFmt w:val="lowerLetter"/>
+      <w:lvlText w:val="%8."/>
+      <w:lvlJc w:val="left"/>
+      <w:pPr>
+        <w:ind w:left="5760" w:hanging="360"/>
+      </w:pPr>
+    </w:lvl>
+    <w:lvl w:ilvl="8" w:tplc="0409001B" w:tentative="1">
+      <w:start w:val="1"/>
+      <w:numFmt w:val="lowerRoman"/>
+      <w:lvlText w:val="%9."/>
+      <w:lvlJc w:val="right"/>
+      <w:pPr>
+        <w:ind w:left="6480" w:hanging="180"/>
+      </w:pPr>
+    </w:lvl>
+  </w:abstractNum>
+  <w:abstractNum w:abstractNumId="1">
     <w:nsid w:val="23540FDA"/>
     <w:multiLevelType w:val="hybridMultilevel"/>
     <w:tmpl w:val="B60C95A4"/>
@@ -2108,7 +2437,7 @@
       </w:pPr>
     </w:lvl>
   </w:abstractNum>
-  <w:abstractNum w:abstractNumId="1">
+  <w:abstractNum w:abstractNumId="2">
     <w:nsid w:val="321047F6"/>
     <w:multiLevelType w:val="hybridMultilevel"/>
     <w:tmpl w:val="7238725A"/>
@@ -2221,7 +2550,7 @@
       </w:rPr>
     </w:lvl>
   </w:abstractNum>
-  <w:abstractNum w:abstractNumId="2">
+  <w:abstractNum w:abstractNumId="3">
     <w:nsid w:val="508E107B"/>
     <w:multiLevelType w:val="hybridMultilevel"/>
     <w:tmpl w:val="CBECC28C"/>
@@ -2335,13 +2664,16 @@
     </w:lvl>
   </w:abstractNum>
   <w:num w:numId="1">
-    <w:abstractNumId w:val="0"/>
+    <w:abstractNumId w:val="1"/>
   </w:num>
   <w:num w:numId="2">
-    <w:abstractNumId w:val="1"/>
+    <w:abstractNumId w:val="2"/>
   </w:num>
   <w:num w:numId="3">
-    <w:abstractNumId w:val="2"/>
+    <w:abstractNumId w:val="3"/>
+  </w:num>
+  <w:num w:numId="4">
+    <w:abstractNumId w:val="0"/>
   </w:num>
 </w:numbering>
 </file>

</xml_diff>